<commit_message>
in the middle of refactoring => links /make/ ar ebeing reviewed one by one
</commit_message>
<xml_diff>
--- a/templates/devis.docx
+++ b/templates/devis.docx
@@ -175,14 +175,172 @@
             <w:pPr>
               <w:spacing w:after="0"/>
               <w:rPr>
+                <w:smallCaps/>
+                <w:color w:val="063C64" w:themeColor="background2" w:themeShade="40"/>
+              </w:rPr>
+            </w:pPr>
+            <w:r>
+              <w:rPr>
+                <w:smallCaps/>
+                <w:color w:val="063C64" w:themeColor="background2" w:themeShade="40"/>
+              </w:rPr>
+              <w:t>Destinataire</w:t>
+            </w:r>
+            <w:r>
+              <w:rPr>
+                <w:rFonts w:ascii="Calibri" w:hAnsi="Calibri" w:cs="Calibri"/>
+                <w:smallCaps/>
+                <w:color w:val="063C64" w:themeColor="background2" w:themeShade="40"/>
+              </w:rPr>
+              <w:t> </w:t>
+            </w:r>
+            <w:r>
+              <w:rPr>
+                <w:smallCaps/>
+                <w:color w:val="063C64" w:themeColor="background2" w:themeShade="40"/>
+              </w:rPr>
+              <w:t>:</w:t>
+            </w:r>
+          </w:p>
+          <w:p>
+            <w:pPr>
+              <w:spacing w:after="0"/>
+              <w:rPr>
+                <w:b/>
+                <w:bCs/>
+                <w:color w:val="063C64" w:themeColor="background2" w:themeShade="40"/>
+              </w:rPr>
+            </w:pPr>
+            <w:r>
+              <w:rPr>
+                <w:b/>
+                <w:bCs/>
+                <w:color w:val="063C64" w:themeColor="background2" w:themeShade="40"/>
+              </w:rPr>
+              <w:t>+++=</w:t>
+            </w:r>
+            <w:proofErr w:type="spellStart"/>
+            <w:r>
+              <w:rPr>
+                <w:b/>
+                <w:bCs/>
+                <w:color w:val="063C64" w:themeColor="background2" w:themeShade="40"/>
+              </w:rPr>
+              <w:t>entite</w:t>
+            </w:r>
+            <w:proofErr w:type="spellEnd"/>
+            <w:r>
+              <w:rPr>
+                <w:b/>
+                <w:bCs/>
+                <w:color w:val="063C64" w:themeColor="background2" w:themeShade="40"/>
+              </w:rPr>
+              <w:t>+++</w:t>
+            </w:r>
+          </w:p>
+          <w:p>
+            <w:pPr>
+              <w:spacing w:after="0"/>
+              <w:rPr>
+                <w:color w:val="063C64" w:themeColor="background2" w:themeShade="40"/>
+              </w:rPr>
+            </w:pPr>
+            <w:r>
+              <w:rPr>
+                <w:color w:val="063C64" w:themeColor="background2" w:themeShade="40"/>
+              </w:rPr>
+              <w:t>+++=rue+++</w:t>
+            </w:r>
+          </w:p>
+          <w:p>
+            <w:pPr>
+              <w:spacing w:after="0"/>
+              <w:rPr>
+                <w:color w:val="063C64" w:themeColor="background2" w:themeShade="40"/>
+              </w:rPr>
+            </w:pPr>
+            <w:r>
+              <w:rPr>
+                <w:color w:val="063C64" w:themeColor="background2" w:themeShade="40"/>
+              </w:rPr>
+              <w:t>+++=</w:t>
+            </w:r>
+            <w:proofErr w:type="spellStart"/>
+            <w:r>
+              <w:rPr>
+                <w:color w:val="063C64" w:themeColor="background2" w:themeShade="40"/>
+              </w:rPr>
+              <w:t>cp</w:t>
+            </w:r>
+            <w:proofErr w:type="spellEnd"/>
+            <w:r>
+              <w:rPr>
+                <w:color w:val="063C64" w:themeColor="background2" w:themeShade="40"/>
+              </w:rPr>
+              <w:t>+++ +++=ville+++</w:t>
+            </w:r>
+          </w:p>
+          <w:p>
+            <w:pPr>
+              <w:spacing w:after="0"/>
+              <w:rPr>
+                <w:color w:val="063C64" w:themeColor="background2" w:themeShade="40"/>
+                <w:sz w:val="6"/>
+                <w:szCs w:val="6"/>
+              </w:rPr>
+            </w:pPr>
+          </w:p>
+          <w:p>
+            <w:pPr>
+              <w:spacing w:after="0"/>
+              <w:rPr>
+                <w:smallCaps/>
+                <w:color w:val="063C64" w:themeColor="background2" w:themeShade="40"/>
+              </w:rPr>
+            </w:pPr>
+            <w:r>
+              <w:rPr>
+                <w:smallCaps/>
+                <w:color w:val="063C64" w:themeColor="background2" w:themeShade="40"/>
+              </w:rPr>
+              <w:t>Demandeur</w:t>
+            </w:r>
+            <w:r>
+              <w:rPr>
+                <w:rFonts w:ascii="Calibri" w:hAnsi="Calibri" w:cs="Calibri"/>
+                <w:smallCaps/>
+                <w:color w:val="063C64" w:themeColor="background2" w:themeShade="40"/>
+              </w:rPr>
+              <w:t> </w:t>
+            </w:r>
+            <w:r>
+              <w:rPr>
+                <w:smallCaps/>
+                <w:color w:val="063C64" w:themeColor="background2" w:themeShade="40"/>
+              </w:rPr>
+              <w:t>:</w:t>
+            </w:r>
+          </w:p>
+          <w:p>
+            <w:pPr>
+              <w:spacing w:after="0"/>
+              <w:rPr>
+                <w:color w:val="063C64" w:themeColor="background2" w:themeShade="40"/>
+                <w:sz w:val="20"/>
+                <w:szCs w:val="20"/>
+              </w:rPr>
+            </w:pPr>
+            <w:r>
+              <w:rPr>
                 <w:b/>
                 <w:bCs/>
                 <w:color w:val="063C64" w:themeColor="background2" w:themeShade="40"/>
                 <w:sz w:val="20"/>
                 <w:szCs w:val="20"/>
-                <w:lang w:val="it-IT"/>
-              </w:rPr>
-            </w:pPr>
+              </w:rPr>
+              <w:t>+++=</w:t>
+            </w:r>
+            <w:proofErr w:type="spellStart"/>
             <w:r>
               <w:rPr>
                 <w:b/>
@@ -190,11 +348,10 @@
                 <w:color w:val="063C64" w:themeColor="background2" w:themeShade="40"/>
                 <w:sz w:val="20"/>
                 <w:szCs w:val="20"/>
-                <w:lang w:val="it-IT"/>
-              </w:rPr>
-              <w:t>+++=</w:t>
-            </w:r>
-            <w:proofErr w:type="spellStart"/>
+              </w:rPr>
+              <w:t>nom_demandeur</w:t>
+            </w:r>
+            <w:proofErr w:type="spellEnd"/>
             <w:r>
               <w:rPr>
                 <w:b/>
@@ -202,19 +359,40 @@
                 <w:color w:val="063C64" w:themeColor="background2" w:themeShade="40"/>
                 <w:sz w:val="20"/>
                 <w:szCs w:val="20"/>
-                <w:lang w:val="it-IT"/>
-              </w:rPr>
-              <w:t>nom_desti</w:t>
-            </w:r>
-            <w:proofErr w:type="spellEnd"/>
-            <w:r>
-              <w:rPr>
-                <w:b/>
-                <w:bCs/>
+              </w:rPr>
+              <w:t>+++</w:t>
+            </w:r>
+            <w:r>
+              <w:rPr>
                 <w:color w:val="063C64" w:themeColor="background2" w:themeShade="40"/>
                 <w:sz w:val="20"/>
                 <w:szCs w:val="20"/>
-                <w:lang w:val="it-IT"/>
+              </w:rPr>
+              <w:t xml:space="preserve">, </w:t>
+            </w:r>
+            <w:r>
+              <w:rPr>
+                <w:color w:val="063C64" w:themeColor="background2" w:themeShade="40"/>
+                <w:sz w:val="20"/>
+                <w:szCs w:val="20"/>
+              </w:rPr>
+              <w:t>+++=</w:t>
+            </w:r>
+            <w:proofErr w:type="spellStart"/>
+            <w:r>
+              <w:rPr>
+                <w:color w:val="063C64" w:themeColor="background2" w:themeShade="40"/>
+                <w:sz w:val="20"/>
+                <w:szCs w:val="20"/>
+              </w:rPr>
+              <w:t>poste_dmdr</w:t>
+            </w:r>
+            <w:proofErr w:type="spellEnd"/>
+            <w:r>
+              <w:rPr>
+                <w:color w:val="063C64" w:themeColor="background2" w:themeShade="40"/>
+                <w:sz w:val="20"/>
+                <w:szCs w:val="20"/>
               </w:rPr>
               <w:t>+++</w:t>
             </w:r>
@@ -226,7 +404,6 @@
                 <w:color w:val="063C64" w:themeColor="background2" w:themeShade="40"/>
                 <w:sz w:val="20"/>
                 <w:szCs w:val="20"/>
-                <w:lang w:val="it-IT"/>
               </w:rPr>
             </w:pPr>
             <w:r>
@@ -234,7 +411,6 @@
                 <w:color w:val="063C64" w:themeColor="background2" w:themeShade="40"/>
                 <w:sz w:val="20"/>
                 <w:szCs w:val="20"/>
-                <w:lang w:val="it-IT"/>
               </w:rPr>
               <w:t>+++=</w:t>
             </w:r>
@@ -244,130 +420,16 @@
                 <w:color w:val="063C64" w:themeColor="background2" w:themeShade="40"/>
                 <w:sz w:val="20"/>
                 <w:szCs w:val="20"/>
-                <w:lang w:val="it-IT"/>
-              </w:rPr>
-              <w:t>poste_fromdesti</w:t>
-            </w:r>
-            <w:proofErr w:type="spellEnd"/>
+              </w:rPr>
+              <w:t>mail_</w:t>
+            </w:r>
             <w:r>
               <w:rPr>
                 <w:color w:val="063C64" w:themeColor="background2" w:themeShade="40"/>
                 <w:sz w:val="20"/>
                 <w:szCs w:val="20"/>
-                <w:lang w:val="it-IT"/>
-              </w:rPr>
-              <w:t>+++</w:t>
-            </w:r>
-          </w:p>
-          <w:p>
-            <w:pPr>
-              <w:spacing w:after="0"/>
-              <w:rPr>
-                <w:b/>
-                <w:bCs/>
-                <w:color w:val="063C64" w:themeColor="background2" w:themeShade="40"/>
-                <w:sz w:val="20"/>
-                <w:szCs w:val="20"/>
-                <w:lang w:val="it-IT"/>
-              </w:rPr>
-            </w:pPr>
-            <w:r>
-              <w:rPr>
-                <w:b/>
-                <w:bCs/>
-                <w:color w:val="063C64" w:themeColor="background2" w:themeShade="40"/>
-                <w:sz w:val="20"/>
-                <w:szCs w:val="20"/>
-                <w:lang w:val="it-IT"/>
-              </w:rPr>
-              <w:t>+++=</w:t>
-            </w:r>
-            <w:proofErr w:type="spellStart"/>
-            <w:r>
-              <w:rPr>
-                <w:b/>
-                <w:bCs/>
-                <w:color w:val="063C64" w:themeColor="background2" w:themeShade="40"/>
-                <w:sz w:val="20"/>
-                <w:szCs w:val="20"/>
-                <w:lang w:val="it-IT"/>
-              </w:rPr>
-              <w:t>entite_fromdesti</w:t>
-            </w:r>
-            <w:proofErr w:type="spellEnd"/>
-            <w:r>
-              <w:rPr>
-                <w:b/>
-                <w:bCs/>
-                <w:color w:val="063C64" w:themeColor="background2" w:themeShade="40"/>
-                <w:sz w:val="20"/>
-                <w:szCs w:val="20"/>
-                <w:lang w:val="it-IT"/>
-              </w:rPr>
-              <w:t>+++</w:t>
-            </w:r>
-          </w:p>
-          <w:p>
-            <w:pPr>
-              <w:spacing w:after="0"/>
-              <w:rPr>
-                <w:color w:val="063C64" w:themeColor="background2" w:themeShade="40"/>
-                <w:sz w:val="20"/>
-                <w:szCs w:val="20"/>
-              </w:rPr>
-            </w:pPr>
-            <w:r>
-              <w:rPr>
-                <w:color w:val="063C64" w:themeColor="background2" w:themeShade="40"/>
-                <w:sz w:val="20"/>
-                <w:szCs w:val="20"/>
-              </w:rPr>
-              <w:t>+++=</w:t>
-            </w:r>
-            <w:proofErr w:type="spellStart"/>
-            <w:r>
-              <w:rPr>
-                <w:color w:val="063C64" w:themeColor="background2" w:themeShade="40"/>
-                <w:sz w:val="20"/>
-                <w:szCs w:val="20"/>
-              </w:rPr>
-              <w:t>adresse_fromdesti</w:t>
-            </w:r>
-            <w:proofErr w:type="spellEnd"/>
-            <w:r>
-              <w:rPr>
-                <w:color w:val="063C64" w:themeColor="background2" w:themeShade="40"/>
-                <w:sz w:val="20"/>
-                <w:szCs w:val="20"/>
-              </w:rPr>
-              <w:t>+++</w:t>
-            </w:r>
-          </w:p>
-          <w:p>
-            <w:pPr>
-              <w:spacing w:after="0"/>
-              <w:rPr>
-                <w:color w:val="063C64" w:themeColor="background2" w:themeShade="40"/>
-                <w:sz w:val="20"/>
-                <w:szCs w:val="20"/>
-              </w:rPr>
-            </w:pPr>
-            <w:r>
-              <w:rPr>
-                <w:color w:val="063C64" w:themeColor="background2" w:themeShade="40"/>
-                <w:sz w:val="20"/>
-                <w:szCs w:val="20"/>
-              </w:rPr>
-              <w:t>+++=</w:t>
-            </w:r>
-            <w:proofErr w:type="spellStart"/>
-            <w:r>
-              <w:rPr>
-                <w:color w:val="063C64" w:themeColor="background2" w:themeShade="40"/>
-                <w:sz w:val="20"/>
-                <w:szCs w:val="20"/>
-              </w:rPr>
-              <w:t>mail_fromdesti</w:t>
+              </w:rPr>
+              <w:t>dmdr</w:t>
             </w:r>
             <w:proofErr w:type="spellEnd"/>
             <w:r>
@@ -571,15 +633,13 @@
               </w:rPr>
               <w:t>+++=</w:t>
             </w:r>
-            <w:proofErr w:type="spellStart"/>
             <w:r>
               <w:rPr>
                 <w:b/>
                 <w:bCs/>
               </w:rPr>
-              <w:t>titre_fromprog</w:t>
-            </w:r>
-            <w:proofErr w:type="spellEnd"/>
+              <w:t>Titre</w:t>
+            </w:r>
             <w:r>
               <w:rPr>
                 <w:b/>
@@ -683,13 +743,19 @@
               <w:rPr>
                 <w:rFonts w:cs="Calibri"/>
               </w:rPr>
-              <w:t>entite_fromdesti</w:t>
+              <w:t>entite</w:t>
             </w:r>
             <w:proofErr w:type="spellEnd"/>
             <w:r>
               <w:rPr>
                 <w:rFonts w:cs="Calibri"/>
               </w:rPr>
+              <w:t xml:space="preserve"> </w:t>
+            </w:r>
+            <w:r>
+              <w:rPr>
+                <w:rFonts w:cs="Calibri"/>
+              </w:rPr>
               <w:t>+++ (</w:t>
             </w:r>
             <w:r>
@@ -703,7 +769,13 @@
               <w:rPr>
                 <w:rFonts w:cs="Calibri"/>
               </w:rPr>
-              <w:t>cp_fromlieu</w:t>
+              <w:t>cp_</w:t>
+            </w:r>
+            <w:r>
+              <w:rPr>
+                <w:rFonts w:cs="Calibri"/>
+              </w:rPr>
+              <w:t>dmdr</w:t>
             </w:r>
             <w:proofErr w:type="spellEnd"/>
             <w:r>
@@ -723,7 +795,13 @@
               <w:rPr>
                 <w:rFonts w:cs="Calibri"/>
               </w:rPr>
-              <w:t>ville_fromlieu</w:t>
+              <w:t>ville_</w:t>
+            </w:r>
+            <w:r>
+              <w:rPr>
+                <w:rFonts w:cs="Calibri"/>
+              </w:rPr>
+              <w:t>dmdr</w:t>
             </w:r>
             <w:proofErr w:type="spellEnd"/>
             <w:r>
@@ -1022,6 +1100,7 @@
     </w:tbl>
     <w:p>
       <w:pPr>
+        <w:spacing w:after="0"/>
         <w:rPr>
           <w:sz w:val="8"/>
           <w:szCs w:val="8"/>
@@ -1081,10 +1160,18 @@
               </w:rPr>
               <w:t> : ________________________________</w:t>
             </w:r>
+            <w:r>
+              <w:rPr>
+                <w:rFonts w:ascii="Calibri" w:hAnsi="Calibri" w:cs="Calibri"/>
+                <w:sz w:val="18"/>
+                <w:szCs w:val="18"/>
+              </w:rPr>
+              <w:t>_________</w:t>
+            </w:r>
           </w:p>
           <w:p>
             <w:pPr>
-              <w:spacing w:after="0"/>
+              <w:spacing w:before="240" w:after="0"/>
               <w:rPr>
                 <w:rFonts w:ascii="Calibri" w:hAnsi="Calibri" w:cs="Calibri"/>
                 <w:sz w:val="18"/>
@@ -1097,25 +1184,107 @@
                 <w:sz w:val="18"/>
                 <w:szCs w:val="18"/>
               </w:rPr>
-              <w:t>Signature</w:t>
+              <w:t xml:space="preserve">Date  </w:t>
+            </w:r>
+            <w:r>
+              <w:rPr>
+                <w:rFonts w:ascii="Calibri" w:hAnsi="Calibri" w:cs="Calibri"/>
+                <w:sz w:val="18"/>
+                <w:szCs w:val="18"/>
+              </w:rPr>
+              <w:t>: ________________________________</w:t>
+            </w:r>
+            <w:r>
+              <w:rPr>
+                <w:rFonts w:ascii="Calibri" w:hAnsi="Calibri" w:cs="Calibri"/>
+                <w:sz w:val="18"/>
+                <w:szCs w:val="18"/>
+              </w:rPr>
+              <w:t>_________</w:t>
             </w:r>
           </w:p>
           <w:p>
             <w:pPr>
               <w:rPr>
-                <w:sz w:val="18"/>
-                <w:szCs w:val="18"/>
+                <w:sz w:val="14"/>
+                <w:szCs w:val="14"/>
               </w:rPr>
             </w:pPr>
+            <w:r>
+              <w:rPr>
+                <w:rFonts w:cs="Calibri"/>
+                <w:sz w:val="14"/>
+                <w:szCs w:val="14"/>
+              </w:rPr>
+              <w:t>Signature</w:t>
+            </w:r>
+            <w:r>
+              <w:rPr>
+                <w:rFonts w:cs="Calibri"/>
+                <w:sz w:val="14"/>
+                <w:szCs w:val="14"/>
+              </w:rPr>
+              <w:t xml:space="preserve">, </w:t>
+            </w:r>
+            <w:r>
+              <w:rPr>
+                <w:rFonts w:cs="Calibri"/>
+                <w:i/>
+                <w:iCs/>
+                <w:sz w:val="14"/>
+                <w:szCs w:val="14"/>
+              </w:rPr>
+              <w:t>p</w:t>
+            </w:r>
+            <w:r>
+              <w:rPr>
+                <w:rFonts w:cs="Calibri"/>
+                <w:i/>
+                <w:iCs/>
+                <w:sz w:val="14"/>
+                <w:szCs w:val="14"/>
+              </w:rPr>
+              <w:t>récédée de la mention «</w:t>
+            </w:r>
             <w:r>
               <w:rPr>
                 <w:rFonts w:ascii="Calibri" w:hAnsi="Calibri" w:cs="Calibri"/>
                 <w:i/>
                 <w:iCs/>
-                <w:sz w:val="18"/>
-                <w:szCs w:val="18"/>
-              </w:rPr>
-              <w:t>Précédée de la mention « bon pour accord »</w:t>
+                <w:sz w:val="14"/>
+                <w:szCs w:val="14"/>
+              </w:rPr>
+              <w:t> </w:t>
+            </w:r>
+            <w:r>
+              <w:rPr>
+                <w:rFonts w:cs="Calibri"/>
+                <w:i/>
+                <w:iCs/>
+                <w:sz w:val="14"/>
+                <w:szCs w:val="14"/>
+              </w:rPr>
+              <w:t>bon pour accord</w:t>
+            </w:r>
+            <w:r>
+              <w:rPr>
+                <w:rFonts w:ascii="Calibri" w:hAnsi="Calibri" w:cs="Calibri"/>
+                <w:i/>
+                <w:iCs/>
+                <w:sz w:val="14"/>
+                <w:szCs w:val="14"/>
+              </w:rPr>
+              <w:t> </w:t>
+            </w:r>
+            <w:r>
+              <w:rPr>
+                <w:rFonts w:ascii="Luciole" w:hAnsi="Luciole" w:cs="Luciole"/>
+                <w:i/>
+                <w:iCs/>
+                <w:sz w:val="14"/>
+                <w:szCs w:val="14"/>
+              </w:rPr>
+              <w:t>»</w:t>
             </w:r>
           </w:p>
           <w:p>
@@ -1155,6 +1324,7 @@
     </w:tbl>
     <w:p>
       <w:pPr>
+        <w:spacing w:after="0"/>
         <w:rPr>
           <w:sz w:val="4"/>
           <w:szCs w:val="4"/>
@@ -1188,7 +1358,7 @@
           <w:footerReference w:type="first" r:id="rId12"/>
           <w:type w:val="continuous"/>
           <w:pgSz w:w="11906" w:h="16838"/>
-          <w:pgMar w:top="1440" w:right="707" w:bottom="1418" w:left="993" w:header="567" w:footer="496" w:gutter="0"/>
+          <w:pgMar w:top="1440" w:right="707" w:bottom="1134" w:left="993" w:header="567" w:footer="496" w:gutter="0"/>
           <w:cols w:space="708"/>
           <w:titlePg/>
           <w:docGrid w:linePitch="360"/>
@@ -1213,7 +1383,13 @@
       </w:pPr>
       <w:r>
         <w:lastRenderedPageBreak/>
-        <w:t>+++=titre_fromprog+++</w:t>
+        <w:t>+++=</w:t>
+      </w:r>
+      <w:r>
+        <w:t>Titre</w:t>
+      </w:r>
+      <w:r>
+        <w:t>+++</w:t>
       </w:r>
     </w:p>
     <w:tbl>
@@ -1270,7 +1446,25 @@
               <w:rPr>
                 <w:lang w:val="en-US"/>
               </w:rPr>
-              <w:t>+++=public_fromprog+++</w:t>
+              <w:t>+++=</w:t>
+            </w:r>
+            <w:r>
+              <w:rPr>
+                <w:lang w:val="en-US"/>
+              </w:rPr>
+              <w:t>p</w:t>
+            </w:r>
+            <w:r>
+              <w:rPr>
+                <w:lang w:val="en-US"/>
+              </w:rPr>
+              <w:t>ublic</w:t>
+            </w:r>
+            <w:r>
+              <w:rPr>
+                <w:lang w:val="en-US"/>
+              </w:rPr>
+              <w:t>+++</w:t>
             </w:r>
           </w:p>
           <w:p>
@@ -1286,7 +1480,21 @@
                 <w:color w:val="FFFFFF" w:themeColor="background1"/>
                 <w:lang w:val="en-US"/>
               </w:rPr>
-              <w:t>+++IF ouvertepersaccomp_fromprog != null+++</w:t>
+              <w:t>+++IF ouvertepersaccomp</w:t>
+            </w:r>
+            <w:r>
+              <w:rPr>
+                <w:color w:val="FFFFFF" w:themeColor="background1"/>
+                <w:lang w:val="en-US"/>
+              </w:rPr>
+              <w:t xml:space="preserve"> </w:t>
+            </w:r>
+            <w:r>
+              <w:rPr>
+                <w:color w:val="FFFFFF" w:themeColor="background1"/>
+                <w:lang w:val="en-US"/>
+              </w:rPr>
+              <w:t>!= null+++</w:t>
             </w:r>
           </w:p>
           <w:p>
@@ -1471,7 +1679,19 @@
               <w:rPr>
                 <w:lang w:val="en-US"/>
               </w:rPr>
-              <w:t>+++=prerequis_fromprog+++</w:t>
+              <w:t>+++=prerequis</w:t>
+            </w:r>
+            <w:r>
+              <w:rPr>
+                <w:lang w:val="en-US"/>
+              </w:rPr>
+              <w:t xml:space="preserve"> </w:t>
+            </w:r>
+            <w:r>
+              <w:rPr>
+                <w:lang w:val="en-US"/>
+              </w:rPr>
+              <w:t>+++</w:t>
             </w:r>
           </w:p>
         </w:tc>
@@ -1519,7 +1739,13 @@
               <w:pStyle w:val="Normal-bleu"/>
             </w:pPr>
             <w:r>
-              <w:t>+++=duree_horaires+++</w:t>
+              <w:t>+++=duree_</w:t>
+            </w:r>
+            <w:r>
+              <w:t>h</w:t>
+            </w:r>
+            <w:r>
+              <w:t>+++</w:t>
             </w:r>
           </w:p>
           <w:p>
@@ -1554,7 +1780,25 @@
               <w:t>En intra, d</w:t>
             </w:r>
             <w:r>
-              <w:t>ans les locaux de +++=entite_fromdesti+++ (+++=cp_fromlieu+++ +++=ville_fromlieu+++)</w:t>
+              <w:t>ans les locaux de +++=entite</w:t>
+            </w:r>
+            <w:r>
+              <w:t xml:space="preserve"> </w:t>
+            </w:r>
+            <w:r>
+              <w:t>+++ (+++=cp</w:t>
+            </w:r>
+            <w:r>
+              <w:t xml:space="preserve"> </w:t>
+            </w:r>
+            <w:r>
+              <w:t>+++ +++=ville</w:t>
+            </w:r>
+            <w:r>
+              <w:t xml:space="preserve"> </w:t>
+            </w:r>
+            <w:r>
+              <w:t>+++)</w:t>
             </w:r>
           </w:p>
           <w:p>
@@ -1597,15 +1841,6 @@
           <w:p>
             <w:pPr>
               <w:pStyle w:val="Normal-bleu"/>
-            </w:pPr>
-            <w:r>
-              <w:t xml:space="preserve">+++=Formateurice+++ </w:t>
-            </w:r>
-          </w:p>
-          <w:p>
-            <w:pPr>
-              <w:pStyle w:val="Normal-bleu"/>
-              <w:spacing w:after="0"/>
               <w:rPr>
                 <w:rFonts w:asciiTheme="majorHAnsi" w:eastAsiaTheme="majorEastAsia" w:hAnsiTheme="majorHAnsi" w:cstheme="majorBidi"/>
                 <w:b/>
@@ -1616,6 +1851,15 @@
               </w:rPr>
             </w:pPr>
             <w:r>
+              <w:t>+++=</w:t>
+            </w:r>
+            <w:r>
+              <w:t>formateur</w:t>
+            </w:r>
+            <w:r>
+              <w:t xml:space="preserve">+++ </w:t>
+            </w:r>
+            <w:r>
               <w:rPr>
                 <w:rFonts w:asciiTheme="majorHAnsi" w:eastAsiaTheme="majorEastAsia" w:hAnsiTheme="majorHAnsi" w:cstheme="majorBidi"/>
                 <w:b/>
@@ -1856,7 +2100,7 @@
         <w:rPr>
           <w:lang w:val="en-US"/>
         </w:rPr>
-        <w:t>introcontexte_fromprog</w:t>
+        <w:t>introcontexte</w:t>
       </w:r>
       <w:proofErr w:type="spellEnd"/>
       <w:r>
@@ -1970,7 +2214,7 @@
         <w:rPr>
           <w:lang w:val="en-US"/>
         </w:rPr>
-        <w:t>objectifs_fromprog</w:t>
+        <w:t>objectifs</w:t>
       </w:r>
       <w:proofErr w:type="spellEnd"/>
       <w:r>
@@ -1990,7 +2234,6 @@
         <w:rPr>
           <w:lang w:val="en-US"/>
         </w:rPr>
-        <w:lastRenderedPageBreak/>
         <w:t>&lt;/body&gt;</w:t>
       </w:r>
     </w:p>
@@ -2006,6 +2249,7 @@
         <w:rPr>
           <w:lang w:val="en-US"/>
         </w:rPr>
+        <w:lastRenderedPageBreak/>
         <w:t>`+++</w:t>
       </w:r>
     </w:p>
@@ -2060,15 +2304,7 @@
     </w:p>
     <w:p>
       <w:r>
-        <w:t>${</w:t>
-      </w:r>
-      <w:proofErr w:type="spellStart"/>
-      <w:r>
-        <w:t>contenu_fromprog</w:t>
-      </w:r>
-      <w:proofErr w:type="spellEnd"/>
-      <w:r>
-        <w:t>}</w:t>
+        <w:t>${contenu}</w:t>
       </w:r>
     </w:p>
     <w:p>
@@ -2149,7 +2385,7 @@
         <w:rPr>
           <w:lang w:val="en-US"/>
         </w:rPr>
-        <w:t>methodespedago_fromprog</w:t>
+        <w:t>methodespedago</w:t>
       </w:r>
       <w:proofErr w:type="spellEnd"/>
       <w:r>
@@ -2250,7 +2486,7 @@
       </w:r>
       <w:proofErr w:type="spellStart"/>
       <w:r>
-        <w:t>modaliteseval_fromprog</w:t>
+        <w:t>modaliteseval</w:t>
       </w:r>
       <w:proofErr w:type="spellEnd"/>
       <w:r>
@@ -2263,27 +2499,9 @@
       </w:r>
     </w:p>
     <w:p>
-      <w:pPr>
-        <w:rPr>
-          <w:b/>
-          <w:bCs/>
-        </w:rPr>
-      </w:pPr>
-      <w:r>
-        <w:lastRenderedPageBreak/>
+      <w:r>
         <w:t>`+++</w:t>
       </w:r>
-    </w:p>
-    <w:p>
-      <w:pPr>
-        <w:spacing w:after="160"/>
-        <w:jc w:val="both"/>
-      </w:pPr>
-    </w:p>
-    <w:p>
-      <w:pPr>
-        <w:spacing w:after="0"/>
-      </w:pPr>
     </w:p>
     <w:sectPr>
       <w:pgSz w:w="11906" w:h="16838"/>
@@ -2973,7 +3191,7 @@
                 <wp:extent cx="1901825" cy="711835"/>
                 <wp:effectExtent l="0" t="0" r="3175" b="0"/>
                 <wp:wrapNone/>
-                <wp:docPr id="1771258149" name="Image 1" descr="Une image contenant texte&#10;&#10;Description générée automatiquement"/>
+                <wp:docPr id="575135930" name="Image 1" descr="Une image contenant texte&#10;&#10;Description générée automatiquement"/>
                 <wp:cNvGraphicFramePr>
                   <a:graphicFrameLocks xmlns:a="http://schemas.openxmlformats.org/drawingml/2006/main" noChangeAspect="1"/>
                 </wp:cNvGraphicFramePr>
@@ -3214,7 +3432,7 @@
                 <wp:extent cx="1901825" cy="711835"/>
                 <wp:effectExtent l="0" t="0" r="3175" b="0"/>
                 <wp:wrapNone/>
-                <wp:docPr id="1225263409" name="Image 1" descr="Une image contenant texte&#10;&#10;Description générée automatiquement"/>
+                <wp:docPr id="1358478262" name="Image 1" descr="Une image contenant texte&#10;&#10;Description générée automatiquement"/>
                 <wp:cNvGraphicFramePr>
                   <a:graphicFrameLocks xmlns:a="http://schemas.openxmlformats.org/drawingml/2006/main" noChangeAspect="1"/>
                 </wp:cNvGraphicFramePr>

</xml_diff>